<commit_message>
added the heavy support units, HQ units and also added the missing units in the elites and fast attack categores. Also added the class diagramsfor these new units, also added a css file to add custom styling to the program
</commit_message>
<xml_diff>
--- a/final report.docx
+++ b/final report.docx
@@ -31555,7 +31555,7 @@
           <w:szCs w:val="28"/>
         </w:rPr>
         <w:pict>
-          <v:rect id="_x0000_i1043" style="width:0;height:1.5pt" o:hralign="center" o:hrstd="t" o:hr="t" fillcolor="#a0a0a0" stroked="f"/>
+          <v:rect id="_x0000_i1025" style="width:0;height:1.5pt" o:hralign="center" o:hrstd="t" o:hr="t" fillcolor="#a0a0a0" stroked="f"/>
         </w:pict>
       </w:r>
     </w:p>
@@ -33022,8 +33022,30 @@
               <w:rPr>
                 <w:rFonts w:ascii="Arial" w:eastAsia="Times New Roman" w:hAnsi="Arial" w:cs="Arial"/>
               </w:rPr>
-              <w:t>, frag and krak</w:t>
-            </w:r>
+              <w:t xml:space="preserve">, </w:t>
+            </w:r>
+            <w:proofErr w:type="spellStart"/>
+            <w:r>
+              <w:rPr>
+                <w:rFonts w:ascii="Arial" w:eastAsia="Times New Roman" w:hAnsi="Arial" w:cs="Arial"/>
+              </w:rPr>
+              <w:t>frag</w:t>
+            </w:r>
+            <w:proofErr w:type="spellEnd"/>
+            <w:r>
+              <w:rPr>
+                <w:rFonts w:ascii="Arial" w:eastAsia="Times New Roman" w:hAnsi="Arial" w:cs="Arial"/>
+              </w:rPr>
+              <w:t xml:space="preserve"> and </w:t>
+            </w:r>
+            <w:proofErr w:type="spellStart"/>
+            <w:r>
+              <w:rPr>
+                <w:rFonts w:ascii="Arial" w:eastAsia="Times New Roman" w:hAnsi="Arial" w:cs="Arial"/>
+              </w:rPr>
+              <w:t>krak</w:t>
+            </w:r>
+            <w:proofErr w:type="spellEnd"/>
           </w:p>
           <w:p>
             <w:pPr>
@@ -33797,6 +33819,7 @@
       <w:r>
         <w:rPr>
           <w:noProof/>
+          <w:lang w:eastAsia="en-GB" w:bidi="ar-SA"/>
         </w:rPr>
         <w:lastRenderedPageBreak/>
         <w:drawing>

</xml_diff>